<commit_message>
Standards - Automation - 12/13/2025
</commit_message>
<xml_diff>
--- a/6-Automation/Automation Collections.docx
+++ b/6-Automation/Automation Collections.docx
@@ -44,7 +44,7 @@
         <w:t xml:space="preserve">Last id recorded: </w:t>
       </w:r>
       <w:r>
-        <w:t>9</w:t>
+        <w:t>12</w:t>
       </w:r>
     </w:p>
     <w:p>
@@ -64,10 +64,10 @@
         </w:numPr>
       </w:pPr>
       <w:r>
-        <w:t xml:space="preserve">1: </w:t>
-      </w:r>
-      <w:r>
-        <w:t>List Folder Files</w:t>
+        <w:t xml:space="preserve">5: </w:t>
+      </w:r>
+      <w:r>
+        <w:t>AccessStructureCopier</w:t>
       </w:r>
     </w:p>
     <w:p>
@@ -79,10 +79,10 @@
         </w:numPr>
       </w:pPr>
       <w:r>
-        <w:t xml:space="preserve">2: </w:t>
-      </w:r>
-      <w:r>
-        <w:t>Count files</w:t>
+        <w:t xml:space="preserve">6: </w:t>
+      </w:r>
+      <w:r>
+        <w:t>DataCollectionsAutofill</w:t>
       </w:r>
     </w:p>
     <w:p>
@@ -94,10 +94,10 @@
         </w:numPr>
       </w:pPr>
       <w:r>
-        <w:t xml:space="preserve">3: </w:t>
-      </w:r>
-      <w:r>
-        <w:t>Print Folder &amp; File Tree</w:t>
+        <w:t xml:space="preserve">7: </w:t>
+      </w:r>
+      <w:r>
+        <w:t>Table Value Dictionary Builder</w:t>
       </w:r>
     </w:p>
     <w:p>
@@ -109,10 +109,10 @@
         </w:numPr>
       </w:pPr>
       <w:r>
-        <w:t xml:space="preserve">4: </w:t>
-      </w:r>
-      <w:r>
-        <w:t>Wipe and Recycle</w:t>
+        <w:t xml:space="preserve">8: </w:t>
+      </w:r>
+      <w:r>
+        <w:t>Read Table Structure</w:t>
       </w:r>
     </w:p>
     <w:p>
@@ -124,10 +124,10 @@
         </w:numPr>
       </w:pPr>
       <w:r>
-        <w:t xml:space="preserve">5: </w:t>
-      </w:r>
-      <w:r>
-        <w:t>AccessStructureCopier</w:t>
+        <w:t xml:space="preserve">9: </w:t>
+      </w:r>
+      <w:r>
+        <w:t>Folder Management Tool</w:t>
       </w:r>
     </w:p>
     <w:p>
@@ -139,10 +139,10 @@
         </w:numPr>
       </w:pPr>
       <w:r>
-        <w:t xml:space="preserve">6: </w:t>
-      </w:r>
-      <w:r>
-        <w:t>DataCollectionsAutofill</w:t>
+        <w:t xml:space="preserve">10: </w:t>
+      </w:r>
+      <w:r>
+        <w:t>CopyNumberHeadings</w:t>
       </w:r>
     </w:p>
     <w:p>
@@ -154,10 +154,10 @@
         </w:numPr>
       </w:pPr>
       <w:r>
-        <w:t xml:space="preserve">7: </w:t>
-      </w:r>
-      <w:r>
-        <w:t>Table Value Dictionary Builder</w:t>
+        <w:t xml:space="preserve">11: </w:t>
+      </w:r>
+      <w:r>
+        <w:t>FindReplaceTool</w:t>
       </w:r>
     </w:p>
     <w:p>
@@ -169,10 +169,25 @@
         </w:numPr>
       </w:pPr>
       <w:r>
-        <w:t xml:space="preserve">8: </w:t>
-      </w:r>
-      <w:r>
-        <w:t>Read Table Structure</w:t>
+        <w:t xml:space="preserve">12: </w:t>
+      </w:r>
+      <w:r>
+        <w:t>WordSelectionStyleReader</w:t>
+      </w:r>
+    </w:p>
+    <w:p/>
+    <w:p>
+      <w:pPr>
+        <w:pStyle w:val="Heading2"/>
+      </w:pPr>
+      <w:r>
+        <w:t>Python</w:t>
+      </w:r>
+      <w:r>
+        <w:t xml:space="preserve"> </w:t>
+      </w:r>
+      <w:r>
+        <w:t>Old Versions</w:t>
       </w:r>
     </w:p>
     <w:p>
@@ -184,12 +199,59 @@
         </w:numPr>
       </w:pPr>
       <w:r>
-        <w:t xml:space="preserve">9: </w:t>
-      </w:r>
-      <w:r>
-        <w:t>Folder Management Tool</w:t>
+        <w:t xml:space="preserve">1: </w:t>
+      </w:r>
+      <w:r>
+        <w:t>List Folder Files</w:t>
       </w:r>
     </w:p>
+    <w:p>
+      <w:pPr>
+        <w:pStyle w:val="ListParagraph"/>
+        <w:numPr>
+          <w:ilvl w:val="0"/>
+          <w:numId w:val="1"/>
+        </w:numPr>
+      </w:pPr>
+      <w:r>
+        <w:t xml:space="preserve">2: </w:t>
+      </w:r>
+      <w:r>
+        <w:t>Count files</w:t>
+      </w:r>
+    </w:p>
+    <w:p>
+      <w:pPr>
+        <w:pStyle w:val="ListParagraph"/>
+        <w:numPr>
+          <w:ilvl w:val="0"/>
+          <w:numId w:val="1"/>
+        </w:numPr>
+      </w:pPr>
+      <w:r>
+        <w:t xml:space="preserve">3: </w:t>
+      </w:r>
+      <w:r>
+        <w:t>Print Folder &amp; File Tree</w:t>
+      </w:r>
+    </w:p>
+    <w:p>
+      <w:pPr>
+        <w:pStyle w:val="ListParagraph"/>
+        <w:numPr>
+          <w:ilvl w:val="0"/>
+          <w:numId w:val="1"/>
+        </w:numPr>
+      </w:pPr>
+      <w:r>
+        <w:t xml:space="preserve">4: </w:t>
+      </w:r>
+      <w:r>
+        <w:t>Wipe and Recycle</w:t>
+      </w:r>
+    </w:p>
+    <w:p/>
+    <w:p/>
     <w:p/>
     <w:p/>
     <w:sectPr>
@@ -605,6 +667,95 @@
     </w:lvl>
   </w:abstractNum>
   <w:abstractNum w:abstractNumId="4" w15:restartNumberingAfterBreak="0">
+    <w:nsid w:val="17084C34"/>
+    <w:multiLevelType w:val="hybridMultilevel"/>
+    <w:tmpl w:val="FAF07A54"/>
+    <w:lvl w:ilvl="0" w:tplc="FFFFFFFF">
+      <w:start w:val="1"/>
+      <w:numFmt w:val="decimal"/>
+      <w:lvlText w:val="%1-"/>
+      <w:lvlJc w:val="left"/>
+      <w:pPr>
+        <w:ind w:left="720" w:hanging="360"/>
+      </w:pPr>
+      <w:rPr>
+        <w:rFonts w:hint="default"/>
+      </w:rPr>
+    </w:lvl>
+    <w:lvl w:ilvl="1" w:tplc="FFFFFFFF">
+      <w:start w:val="1"/>
+      <w:numFmt w:val="lowerLetter"/>
+      <w:lvlText w:val="%2."/>
+      <w:lvlJc w:val="left"/>
+      <w:pPr>
+        <w:ind w:left="1440" w:hanging="360"/>
+      </w:pPr>
+    </w:lvl>
+    <w:lvl w:ilvl="2" w:tplc="FFFFFFFF">
+      <w:start w:val="1"/>
+      <w:numFmt w:val="lowerRoman"/>
+      <w:lvlText w:val="%3."/>
+      <w:lvlJc w:val="right"/>
+      <w:pPr>
+        <w:ind w:left="2160" w:hanging="180"/>
+      </w:pPr>
+    </w:lvl>
+    <w:lvl w:ilvl="3" w:tplc="FFFFFFFF">
+      <w:start w:val="1"/>
+      <w:numFmt w:val="decimal"/>
+      <w:lvlText w:val="%4."/>
+      <w:lvlJc w:val="left"/>
+      <w:pPr>
+        <w:ind w:left="2880" w:hanging="360"/>
+      </w:pPr>
+    </w:lvl>
+    <w:lvl w:ilvl="4" w:tplc="FFFFFFFF">
+      <w:start w:val="1"/>
+      <w:numFmt w:val="lowerLetter"/>
+      <w:lvlText w:val="%5."/>
+      <w:lvlJc w:val="left"/>
+      <w:pPr>
+        <w:ind w:left="3600" w:hanging="360"/>
+      </w:pPr>
+    </w:lvl>
+    <w:lvl w:ilvl="5" w:tplc="FFFFFFFF">
+      <w:start w:val="1"/>
+      <w:numFmt w:val="lowerRoman"/>
+      <w:lvlText w:val="%6."/>
+      <w:lvlJc w:val="right"/>
+      <w:pPr>
+        <w:ind w:left="4320" w:hanging="180"/>
+      </w:pPr>
+    </w:lvl>
+    <w:lvl w:ilvl="6" w:tplc="FFFFFFFF">
+      <w:start w:val="1"/>
+      <w:numFmt w:val="decimal"/>
+      <w:lvlText w:val="%7."/>
+      <w:lvlJc w:val="left"/>
+      <w:pPr>
+        <w:ind w:left="5040" w:hanging="360"/>
+      </w:pPr>
+    </w:lvl>
+    <w:lvl w:ilvl="7" w:tplc="FFFFFFFF" w:tentative="1">
+      <w:start w:val="1"/>
+      <w:numFmt w:val="lowerLetter"/>
+      <w:lvlText w:val="%8."/>
+      <w:lvlJc w:val="left"/>
+      <w:pPr>
+        <w:ind w:left="5760" w:hanging="360"/>
+      </w:pPr>
+    </w:lvl>
+    <w:lvl w:ilvl="8" w:tplc="FFFFFFFF" w:tentative="1">
+      <w:start w:val="1"/>
+      <w:numFmt w:val="lowerRoman"/>
+      <w:lvlText w:val="%9."/>
+      <w:lvlJc w:val="right"/>
+      <w:pPr>
+        <w:ind w:left="6480" w:hanging="180"/>
+      </w:pPr>
+    </w:lvl>
+  </w:abstractNum>
+  <w:abstractNum w:abstractNumId="5" w15:restartNumberingAfterBreak="0">
     <w:nsid w:val="17252CDB"/>
     <w:multiLevelType w:val="hybridMultilevel"/>
     <w:tmpl w:val="3F76182C"/>
@@ -690,7 +841,7 @@
       </w:pPr>
     </w:lvl>
   </w:abstractNum>
-  <w:abstractNum w:abstractNumId="5" w15:restartNumberingAfterBreak="0">
+  <w:abstractNum w:abstractNumId="6" w15:restartNumberingAfterBreak="0">
     <w:nsid w:val="2AA70D73"/>
     <w:multiLevelType w:val="hybridMultilevel"/>
     <w:tmpl w:val="3F76182C"/>
@@ -789,10 +940,13 @@
     <w:abstractNumId w:val="2"/>
   </w:num>
   <w:num w:numId="5" w16cid:durableId="32197191">
-    <w:abstractNumId w:val="4"/>
+    <w:abstractNumId w:val="5"/>
   </w:num>
   <w:num w:numId="6" w16cid:durableId="515731667">
-    <w:abstractNumId w:val="5"/>
+    <w:abstractNumId w:val="6"/>
+  </w:num>
+  <w:num w:numId="7" w16cid:durableId="845746328">
+    <w:abstractNumId w:val="4"/>
   </w:num>
 </w:numbering>
 </file>

</xml_diff>

<commit_message>
Standards - Automation - 12/16/2025
</commit_message>
<xml_diff>
--- a/6-Automation/Automation Collections.docx
+++ b/6-Automation/Automation Collections.docx
@@ -44,7 +44,10 @@
         <w:t xml:space="preserve">Last id recorded: </w:t>
       </w:r>
       <w:r>
-        <w:t>12</w:t>
+        <w:t>1</w:t>
+      </w:r>
+      <w:r>
+        <w:t>3</w:t>
       </w:r>
     </w:p>
     <w:p>
@@ -173,6 +176,21 @@
       </w:r>
       <w:r>
         <w:t>WordSelectionStyleReader</w:t>
+      </w:r>
+    </w:p>
+    <w:p>
+      <w:pPr>
+        <w:pStyle w:val="ListParagraph"/>
+        <w:numPr>
+          <w:ilvl w:val="0"/>
+          <w:numId w:val="1"/>
+        </w:numPr>
+      </w:pPr>
+      <w:r>
+        <w:t xml:space="preserve">13: </w:t>
+      </w:r>
+      <w:r>
+        <w:t>DocTextFormatter</w:t>
       </w:r>
     </w:p>
     <w:p/>

</xml_diff>

<commit_message>
Standards - Automation - 1/13/2026
</commit_message>
<xml_diff>
--- a/6-Automation/Automation Collections.docx
+++ b/6-Automation/Automation Collections.docx
@@ -47,7 +47,7 @@
         <w:t>1</w:t>
       </w:r>
       <w:r>
-        <w:t>3</w:t>
+        <w:t>4</w:t>
       </w:r>
     </w:p>
     <w:p>
@@ -157,10 +157,10 @@
         </w:numPr>
       </w:pPr>
       <w:r>
-        <w:t xml:space="preserve">11: </w:t>
-      </w:r>
-      <w:r>
-        <w:t>FindReplaceTool</w:t>
+        <w:t xml:space="preserve">12: </w:t>
+      </w:r>
+      <w:r>
+        <w:t>WordSelectionStyleReader</w:t>
       </w:r>
     </w:p>
     <w:p>
@@ -172,10 +172,10 @@
         </w:numPr>
       </w:pPr>
       <w:r>
-        <w:t xml:space="preserve">12: </w:t>
-      </w:r>
-      <w:r>
-        <w:t>WordSelectionStyleReader</w:t>
+        <w:t xml:space="preserve">13: </w:t>
+      </w:r>
+      <w:r>
+        <w:t>DocTextFormatter</w:t>
       </w:r>
     </w:p>
     <w:p>
@@ -187,10 +187,16 @@
         </w:numPr>
       </w:pPr>
       <w:r>
-        <w:t xml:space="preserve">13: </w:t>
-      </w:r>
-      <w:r>
-        <w:t>DocTextFormatter</w:t>
+        <w:t xml:space="preserve">14: </w:t>
+      </w:r>
+      <w:r>
+        <w:t>FindReplaceTool</w:t>
+      </w:r>
+      <w:r>
+        <w:t xml:space="preserve"> -</w:t>
+      </w:r>
+      <w:r>
+        <w:t xml:space="preserve"> v2</w:t>
       </w:r>
     </w:p>
     <w:p/>
@@ -266,6 +272,30 @@
       </w:r>
       <w:r>
         <w:t>Wipe and Recycle</w:t>
+      </w:r>
+    </w:p>
+    <w:p>
+      <w:pPr>
+        <w:pStyle w:val="ListParagraph"/>
+        <w:numPr>
+          <w:ilvl w:val="0"/>
+          <w:numId w:val="1"/>
+        </w:numPr>
+      </w:pPr>
+      <w:r>
+        <w:t xml:space="preserve">11: </w:t>
+      </w:r>
+      <w:r>
+        <w:t>FindReplaceTool</w:t>
+      </w:r>
+      <w:r>
+        <w:t xml:space="preserve"> </w:t>
+      </w:r>
+      <w:r>
+        <w:t xml:space="preserve">- </w:t>
+      </w:r>
+      <w:r>
+        <w:t>v1</w:t>
       </w:r>
     </w:p>
     <w:p/>

</xml_diff>